<commit_message>
Finalized creation of dataframe for maximum profit
</commit_message>
<xml_diff>
--- a/UNCC Data Analytics Project 1 Proposal.docx
+++ b/UNCC Data Analytics Project 1 Proposal.docx
@@ -15,8 +15,6 @@
       <w:r>
         <w:t xml:space="preserve"> and Historical Correlation</w:t>
       </w:r>
-      <w:bookmarkStart w:id="0" w:name="_GoBack"/>
-      <w:bookmarkEnd w:id="0"/>
     </w:p>
     <w:p>
       <w:r>
@@ -104,16 +102,7 @@
         </w:numPr>
       </w:pPr>
       <w:r>
-        <w:t xml:space="preserve">Does </w:t>
-      </w:r>
-      <w:r>
-        <w:t>general user base</w:t>
-      </w:r>
-      <w:r>
-        <w:t xml:space="preserve"> sentiment on twitter about certain companies correlate to overall company performance as measured through their stock price?</w:t>
-      </w:r>
-      <w:r>
-        <w:t xml:space="preserve">  Is this better or worse than the “experts”?</w:t>
+        <w:t>Does general user base sentiment on twitter about certain companies correlate to overall company performance as measured through their stock price?  Is this better or worse than the “experts”?</w:t>
       </w:r>
     </w:p>
     <w:p>
@@ -308,8 +297,123 @@
       </w:r>
     </w:p>
     <w:p/>
-    <w:p/>
-    <w:p/>
+    <w:p>
+      <w:r>
+        <w:rPr>
+          <w:highlight w:val="yellow"/>
+        </w:rPr>
+        <w:t>BACKUP QUESTIONS TO ANSWER:</w:t>
+      </w:r>
+    </w:p>
+    <w:p>
+      <w:pPr>
+        <w:pStyle w:val="ListParagraph"/>
+        <w:numPr>
+          <w:ilvl w:val="0"/>
+          <w:numId w:val="5"/>
+        </w:numPr>
+      </w:pPr>
+      <w:r>
+        <w:t>Using historical Kaggle dataset:</w:t>
+      </w:r>
+    </w:p>
+    <w:p>
+      <w:pPr>
+        <w:pStyle w:val="ListParagraph"/>
+        <w:numPr>
+          <w:ilvl w:val="1"/>
+          <w:numId w:val="5"/>
+        </w:numPr>
+      </w:pPr>
+      <w:r>
+        <w:t>What is the average amount of time for maximum profit?</w:t>
+      </w:r>
+    </w:p>
+    <w:p>
+      <w:pPr>
+        <w:pStyle w:val="ListParagraph"/>
+        <w:numPr>
+          <w:ilvl w:val="2"/>
+          <w:numId w:val="5"/>
+        </w:numPr>
+      </w:pPr>
+      <w:r>
+        <w:t>Aka is time in the market more profitable than timing the market?</w:t>
+      </w:r>
+    </w:p>
+    <w:p>
+      <w:pPr>
+        <w:pStyle w:val="ListParagraph"/>
+        <w:numPr>
+          <w:ilvl w:val="1"/>
+          <w:numId w:val="5"/>
+        </w:numPr>
+      </w:pPr>
+      <w:r>
+        <w:t>How many “false peaks” occurred during this maximum profit period?</w:t>
+      </w:r>
+    </w:p>
+    <w:p>
+      <w:pPr>
+        <w:pStyle w:val="ListParagraph"/>
+        <w:numPr>
+          <w:ilvl w:val="2"/>
+          <w:numId w:val="5"/>
+        </w:numPr>
+      </w:pPr>
+      <w:r>
+        <w:t>False peaks would be where the stock price was going up and then started going down.  Could count the number of new maxes before reaching the final one</w:t>
+      </w:r>
+    </w:p>
+    <w:p>
+      <w:pPr>
+        <w:pStyle w:val="ListParagraph"/>
+        <w:numPr>
+          <w:ilvl w:val="2"/>
+          <w:numId w:val="5"/>
+        </w:numPr>
+      </w:pPr>
+      <w:r>
+        <w:t xml:space="preserve">Story: if large </w:t>
+      </w:r>
+      <w:proofErr w:type="gramStart"/>
+      <w:r>
+        <w:t>amount</w:t>
+      </w:r>
+      <w:proofErr w:type="gramEnd"/>
+      <w:r>
+        <w:t xml:space="preserve"> of peaks before final peak then this is more attributed to luck than anything</w:t>
+      </w:r>
+    </w:p>
+    <w:p>
+      <w:pPr>
+        <w:pStyle w:val="ListParagraph"/>
+        <w:numPr>
+          <w:ilvl w:val="2"/>
+          <w:numId w:val="5"/>
+        </w:numPr>
+      </w:pPr>
+      <w:r>
+        <w:t>Correlate to SEC data?</w:t>
+      </w:r>
+    </w:p>
+    <w:p>
+      <w:pPr>
+        <w:pStyle w:val="ListParagraph"/>
+        <w:numPr>
+          <w:ilvl w:val="1"/>
+          <w:numId w:val="5"/>
+        </w:numPr>
+      </w:pPr>
+      <w:r>
+        <w:t>Maximum change day over day and does this correlate with SEC data for that stock?</w:t>
+      </w:r>
+      <w:bookmarkStart w:id="0" w:name="_GoBack"/>
+      <w:bookmarkEnd w:id="0"/>
+      <w:r>
+        <w:br/>
+      </w:r>
+    </w:p>
     <w:sectPr>
       <w:pgSz w:w="12240" w:h="15840"/>
       <w:pgMar w:top="1440" w:right="1440" w:bottom="1440" w:left="1440" w:header="720" w:footer="720" w:gutter="0"/>
@@ -436,6 +540,119 @@
     </w:lvl>
   </w:abstractNum>
   <w:abstractNum w:abstractNumId="1" w15:restartNumberingAfterBreak="0">
+    <w:nsid w:val="2F271A0F"/>
+    <w:multiLevelType w:val="hybridMultilevel"/>
+    <w:tmpl w:val="E5047932"/>
+    <w:lvl w:ilvl="0" w:tplc="04090001">
+      <w:start w:val="1"/>
+      <w:numFmt w:val="bullet"/>
+      <w:lvlText w:val=""/>
+      <w:lvlJc w:val="left"/>
+      <w:pPr>
+        <w:ind w:left="720" w:hanging="360"/>
+      </w:pPr>
+      <w:rPr>
+        <w:rFonts w:ascii="Symbol" w:hAnsi="Symbol" w:hint="default"/>
+      </w:rPr>
+    </w:lvl>
+    <w:lvl w:ilvl="1" w:tplc="04090003">
+      <w:start w:val="1"/>
+      <w:numFmt w:val="bullet"/>
+      <w:lvlText w:val="o"/>
+      <w:lvlJc w:val="left"/>
+      <w:pPr>
+        <w:ind w:left="1440" w:hanging="360"/>
+      </w:pPr>
+      <w:rPr>
+        <w:rFonts w:ascii="Courier New" w:hAnsi="Courier New" w:cs="Courier New" w:hint="default"/>
+      </w:rPr>
+    </w:lvl>
+    <w:lvl w:ilvl="2" w:tplc="04090005">
+      <w:start w:val="1"/>
+      <w:numFmt w:val="bullet"/>
+      <w:lvlText w:val=""/>
+      <w:lvlJc w:val="left"/>
+      <w:pPr>
+        <w:ind w:left="2160" w:hanging="360"/>
+      </w:pPr>
+      <w:rPr>
+        <w:rFonts w:ascii="Wingdings" w:hAnsi="Wingdings" w:hint="default"/>
+      </w:rPr>
+    </w:lvl>
+    <w:lvl w:ilvl="3" w:tplc="04090001" w:tentative="1">
+      <w:start w:val="1"/>
+      <w:numFmt w:val="bullet"/>
+      <w:lvlText w:val=""/>
+      <w:lvlJc w:val="left"/>
+      <w:pPr>
+        <w:ind w:left="2880" w:hanging="360"/>
+      </w:pPr>
+      <w:rPr>
+        <w:rFonts w:ascii="Symbol" w:hAnsi="Symbol" w:hint="default"/>
+      </w:rPr>
+    </w:lvl>
+    <w:lvl w:ilvl="4" w:tplc="04090003" w:tentative="1">
+      <w:start w:val="1"/>
+      <w:numFmt w:val="bullet"/>
+      <w:lvlText w:val="o"/>
+      <w:lvlJc w:val="left"/>
+      <w:pPr>
+        <w:ind w:left="3600" w:hanging="360"/>
+      </w:pPr>
+      <w:rPr>
+        <w:rFonts w:ascii="Courier New" w:hAnsi="Courier New" w:cs="Courier New" w:hint="default"/>
+      </w:rPr>
+    </w:lvl>
+    <w:lvl w:ilvl="5" w:tplc="04090005" w:tentative="1">
+      <w:start w:val="1"/>
+      <w:numFmt w:val="bullet"/>
+      <w:lvlText w:val=""/>
+      <w:lvlJc w:val="left"/>
+      <w:pPr>
+        <w:ind w:left="4320" w:hanging="360"/>
+      </w:pPr>
+      <w:rPr>
+        <w:rFonts w:ascii="Wingdings" w:hAnsi="Wingdings" w:hint="default"/>
+      </w:rPr>
+    </w:lvl>
+    <w:lvl w:ilvl="6" w:tplc="04090001" w:tentative="1">
+      <w:start w:val="1"/>
+      <w:numFmt w:val="bullet"/>
+      <w:lvlText w:val=""/>
+      <w:lvlJc w:val="left"/>
+      <w:pPr>
+        <w:ind w:left="5040" w:hanging="360"/>
+      </w:pPr>
+      <w:rPr>
+        <w:rFonts w:ascii="Symbol" w:hAnsi="Symbol" w:hint="default"/>
+      </w:rPr>
+    </w:lvl>
+    <w:lvl w:ilvl="7" w:tplc="04090003" w:tentative="1">
+      <w:start w:val="1"/>
+      <w:numFmt w:val="bullet"/>
+      <w:lvlText w:val="o"/>
+      <w:lvlJc w:val="left"/>
+      <w:pPr>
+        <w:ind w:left="5760" w:hanging="360"/>
+      </w:pPr>
+      <w:rPr>
+        <w:rFonts w:ascii="Courier New" w:hAnsi="Courier New" w:cs="Courier New" w:hint="default"/>
+      </w:rPr>
+    </w:lvl>
+    <w:lvl w:ilvl="8" w:tplc="04090005" w:tentative="1">
+      <w:start w:val="1"/>
+      <w:numFmt w:val="bullet"/>
+      <w:lvlText w:val=""/>
+      <w:lvlJc w:val="left"/>
+      <w:pPr>
+        <w:ind w:left="6480" w:hanging="360"/>
+      </w:pPr>
+      <w:rPr>
+        <w:rFonts w:ascii="Wingdings" w:hAnsi="Wingdings" w:hint="default"/>
+      </w:rPr>
+    </w:lvl>
+  </w:abstractNum>
+  <w:abstractNum w:abstractNumId="2" w15:restartNumberingAfterBreak="0">
     <w:nsid w:val="2F614591"/>
     <w:multiLevelType w:val="hybridMultilevel"/>
     <w:tmpl w:val="587031F4"/>
@@ -548,7 +765,7 @@
       </w:rPr>
     </w:lvl>
   </w:abstractNum>
-  <w:abstractNum w:abstractNumId="2" w15:restartNumberingAfterBreak="0">
+  <w:abstractNum w:abstractNumId="3" w15:restartNumberingAfterBreak="0">
     <w:nsid w:val="746B0F89"/>
     <w:multiLevelType w:val="hybridMultilevel"/>
     <w:tmpl w:val="36FCE900"/>
@@ -661,7 +878,7 @@
       </w:rPr>
     </w:lvl>
   </w:abstractNum>
-  <w:abstractNum w:abstractNumId="3" w15:restartNumberingAfterBreak="0">
+  <w:abstractNum w:abstractNumId="4" w15:restartNumberingAfterBreak="0">
     <w:nsid w:val="7B746DB0"/>
     <w:multiLevelType w:val="hybridMultilevel"/>
     <w:tmpl w:val="87AC59CC"/>
@@ -748,16 +965,19 @@
     </w:lvl>
   </w:abstractNum>
   <w:num w:numId="1">
-    <w:abstractNumId w:val="3"/>
+    <w:abstractNumId w:val="4"/>
   </w:num>
   <w:num w:numId="2">
-    <w:abstractNumId w:val="1"/>
+    <w:abstractNumId w:val="2"/>
   </w:num>
   <w:num w:numId="3">
-    <w:abstractNumId w:val="2"/>
+    <w:abstractNumId w:val="3"/>
   </w:num>
   <w:num w:numId="4">
     <w:abstractNumId w:val="0"/>
+  </w:num>
+  <w:num w:numId="5">
+    <w:abstractNumId w:val="1"/>
   </w:num>
 </w:numbering>
 </file>

</xml_diff>